<commit_message>
Filtered \n and updated doc according
</commit_message>
<xml_diff>
--- a/Garysmod/Assignment 1_IntrotoNLP2022.docx
+++ b/Garysmod/Assignment 1_IntrotoNLP2022.docx
@@ -503,7 +503,7 @@
         <w:t xml:space="preserve"> </w:t>
       </w:r>
       <w:r>
-        <w:t>16130</w:t>
+        <w:t>15477</w:t>
       </w:r>
     </w:p>
     <w:p>
@@ -539,7 +539,7 @@
         <w:t xml:space="preserve"> </w:t>
       </w:r>
       <w:r>
-        <w:t>18.44</w:t>
+        <w:t>18.89</w:t>
       </w:r>
     </w:p>
     <w:p>
@@ -1257,7 +1257,7 @@
                 <w:sz w:val="16"/>
                 <w:szCs w:val="16"/>
               </w:rPr>
-              <w:t>2060</w:t>
+              <w:t>2017</w:t>
             </w:r>
           </w:p>
         </w:tc>
@@ -1336,14 +1336,28 @@
                 <w:sz w:val="16"/>
                 <w:szCs w:val="16"/>
               </w:rPr>
-              <w:t>\</w:t>
-            </w:r>
-            <w:r>
-              <w:rPr>
-                <w:sz w:val="16"/>
-                <w:szCs w:val="16"/>
-              </w:rPr>
-              <w:t>, US, President</w:t>
+              <w:t>,</w:t>
+            </w:r>
+            <w:r>
+              <w:rPr>
+                <w:sz w:val="16"/>
+                <w:szCs w:val="16"/>
+              </w:rPr>
+              <w:t xml:space="preserve"> US</w:t>
+            </w:r>
+            <w:r>
+              <w:rPr>
+                <w:sz w:val="16"/>
+                <w:szCs w:val="16"/>
+              </w:rPr>
+              <w:t>,</w:t>
+            </w:r>
+            <w:r>
+              <w:rPr>
+                <w:sz w:val="16"/>
+                <w:szCs w:val="16"/>
+              </w:rPr>
+              <w:t xml:space="preserve"> President</w:t>
             </w:r>
           </w:p>
         </w:tc>
@@ -1934,7 +1948,7 @@
                 <w:sz w:val="16"/>
                 <w:szCs w:val="16"/>
               </w:rPr>
-              <w:t>868</w:t>
+              <w:t>869</w:t>
             </w:r>
           </w:p>
         </w:tc>
@@ -2155,7 +2169,7 @@
                 <w:sz w:val="16"/>
                 <w:szCs w:val="16"/>
               </w:rPr>
-              <w:t>774</w:t>
+              <w:t>779</w:t>
             </w:r>
           </w:p>
         </w:tc>
@@ -2412,7 +2426,7 @@
                 <w:sz w:val="16"/>
                 <w:szCs w:val="16"/>
               </w:rPr>
-              <w:t>0.04</w:t>
+              <w:t>0.05</w:t>
             </w:r>
           </w:p>
         </w:tc>
@@ -2746,7 +2760,7 @@
                 <w:sz w:val="16"/>
                 <w:szCs w:val="16"/>
               </w:rPr>
-              <w:t>_SP</w:t>
+              <w:t>VBN</w:t>
             </w:r>
           </w:p>
         </w:tc>
@@ -2782,7 +2796,7 @@
                 <w:sz w:val="16"/>
                 <w:szCs w:val="16"/>
               </w:rPr>
-              <w:t>Space</w:t>
+              <w:t>Verb</w:t>
             </w:r>
           </w:p>
         </w:tc>
@@ -2818,7 +2832,7 @@
                 <w:sz w:val="16"/>
                 <w:szCs w:val="16"/>
               </w:rPr>
-              <w:t>653</w:t>
+              <w:t>454</w:t>
             </w:r>
           </w:p>
         </w:tc>
@@ -2854,7 +2868,7 @@
                 <w:sz w:val="16"/>
                 <w:szCs w:val="16"/>
               </w:rPr>
-              <w:t>0.04</w:t>
+              <w:t>0.03</w:t>
             </w:r>
           </w:p>
         </w:tc>
@@ -2890,7 +2904,7 @@
                 <w:sz w:val="16"/>
                 <w:szCs w:val="16"/>
               </w:rPr>
-              <w:t xml:space="preserve"> </w:t>
+              <w:t>accused, known, killed</w:t>
             </w:r>
           </w:p>
         </w:tc>
@@ -2926,7 +2940,7 @@
                 <w:sz w:val="16"/>
                 <w:szCs w:val="16"/>
               </w:rPr>
-              <w:t>\n</w:t>
+              <w:t>hospitalised</w:t>
             </w:r>
           </w:p>
         </w:tc>
@@ -2968,7 +2982,7 @@
                 <w:szCs w:val="16"/>
               </w:rPr>
               <w:lastRenderedPageBreak/>
-              <w:t>VBN</w:t>
+              <w:t>VBD</w:t>
             </w:r>
           </w:p>
         </w:tc>
@@ -3040,7 +3054,7 @@
                 <w:sz w:val="16"/>
                 <w:szCs w:val="16"/>
               </w:rPr>
-              <w:t>454</w:t>
+              <w:t>451</w:t>
             </w:r>
           </w:p>
         </w:tc>
@@ -3112,7 +3126,42 @@
                 <w:sz w:val="16"/>
                 <w:szCs w:val="16"/>
               </w:rPr>
-              <w:t>accused, known, killed</w:t>
+              <w:t>s</w:t>
+            </w:r>
+            <w:r>
+              <w:rPr>
+                <w:sz w:val="16"/>
+                <w:szCs w:val="16"/>
+              </w:rPr>
+              <w:t>aid</w:t>
+            </w:r>
+            <w:r>
+              <w:rPr>
+                <w:sz w:val="16"/>
+                <w:szCs w:val="16"/>
+              </w:rPr>
+              <w:t>,</w:t>
+            </w:r>
+            <w:r>
+              <w:rPr>
+                <w:sz w:val="16"/>
+                <w:szCs w:val="16"/>
+              </w:rPr>
+              <w:t xml:space="preserve"> reported</w:t>
+            </w:r>
+            <w:r>
+              <w:rPr>
+                <w:sz w:val="16"/>
+                <w:szCs w:val="16"/>
+              </w:rPr>
+              <w:t>,</w:t>
+            </w:r>
+            <w:r>
+              <w:rPr>
+                <w:sz w:val="16"/>
+                <w:szCs w:val="16"/>
+              </w:rPr>
+              <w:t xml:space="preserve"> told</w:t>
             </w:r>
           </w:p>
         </w:tc>
@@ -3148,7 +3197,7 @@
                 <w:sz w:val="16"/>
                 <w:szCs w:val="16"/>
               </w:rPr>
-              <w:t>hospitalised</w:t>
+              <w:t>plated</w:t>
             </w:r>
           </w:p>
         </w:tc>
@@ -3211,19 +3260,31 @@
         <w:t xml:space="preserve"> </w:t>
       </w:r>
       <w:r>
-        <w:t>: 237, \n The</w:t>
+        <w:t xml:space="preserve">: </w:t>
+      </w:r>
+      <w:r>
+        <w:t>240</w:t>
+      </w:r>
+      <w:r>
+        <w:t>, of the</w:t>
       </w:r>
       <w:r>
         <w:t xml:space="preserve"> </w:t>
       </w:r>
       <w:r>
-        <w:t>: 98, of the</w:t>
+        <w:t>: 82</w:t>
+      </w:r>
+      <w:r>
+        <w:t xml:space="preserve">, </w:t>
+      </w:r>
+      <w:r>
+        <w:t>, and</w:t>
       </w:r>
       <w:r>
         <w:t xml:space="preserve"> </w:t>
       </w:r>
       <w:r>
-        <w:t>: 82</w:t>
+        <w:t>: 67</w:t>
       </w:r>
     </w:p>
     <w:p>
@@ -3243,44 +3304,62 @@
         <w:t xml:space="preserve"> </w:t>
       </w:r>
       <w:r>
-        <w:t>: 40, \\ " \</w:t>
-      </w:r>
-      <w:r>
-        <w:t>n</w:t>
+        <w:t xml:space="preserve">: 40, </w:t>
+      </w:r>
+      <w:r>
+        <w:t>\\ " .</w:t>
       </w:r>
       <w:r>
         <w:t xml:space="preserve"> </w:t>
       </w:r>
       <w:r>
-        <w:t>: 35, \\ " .</w:t>
+        <w:t xml:space="preserve">: </w:t>
+      </w:r>
+      <w:r>
+        <w:t>28</w:t>
+      </w:r>
+      <w:r>
+        <w:t xml:space="preserve">, \\ " </w:t>
+      </w:r>
+      <w:r>
+        <w:t>,</w:t>
       </w:r>
       <w:r>
         <w:t xml:space="preserve"> </w:t>
       </w:r>
       <w:r>
-        <w:t>: 28</w:t>
-      </w:r>
-    </w:p>
-    <w:p>
-      <w:pPr>
-        <w:ind w:left="720"/>
-      </w:pPr>
-    </w:p>
-    <w:p>
-      <w:pPr>
-        <w:ind w:left="720"/>
-      </w:pPr>
-      <w:r>
-        <w:t>Fine-grained</w:t>
-      </w:r>
-      <w:r>
-        <w:t xml:space="preserve"> POS bigrams:</w:t>
+        <w:t xml:space="preserve">: </w:t>
+      </w:r>
+      <w:r>
+        <w:t>13</w:t>
+      </w:r>
+    </w:p>
+    <w:p>
+      <w:pPr>
+        <w:ind w:left="720"/>
+      </w:pPr>
+    </w:p>
+    <w:p>
+      <w:pPr>
+        <w:ind w:left="720"/>
+      </w:pPr>
+      <w:r>
+        <w:t>Fine-grained POS bigrams:</w:t>
       </w:r>
       <w:r>
         <w:t xml:space="preserve"> </w:t>
       </w:r>
       <w:r>
-        <w:t>DT NN: 671, NNP NNP: 611, IN DT: 587</w:t>
+        <w:t>DT NN: 671, NNP NNP: 6</w:t>
+      </w:r>
+      <w:r>
+        <w:t>08</w:t>
+      </w:r>
+      <w:r>
+        <w:t>, IN DT: 58</w:t>
+      </w:r>
+      <w:r>
+        <w:t>6</w:t>
       </w:r>
     </w:p>
     <w:p>
@@ -3291,7 +3370,19 @@
         <w:t xml:space="preserve">Fine-grained POS trigrams: </w:t>
       </w:r>
       <w:r>
-        <w:t>IN DT NN: 293, NNP NNP NNP: 201, DT NN IN: 195</w:t>
+        <w:t>IN DT NN: 29</w:t>
+      </w:r>
+      <w:r>
+        <w:t>2</w:t>
+      </w:r>
+      <w:r>
+        <w:t>, NNP NNP NNP: 20</w:t>
+      </w:r>
+      <w:r>
+        <w:t>0</w:t>
+      </w:r>
+      <w:r>
+        <w:t>, DT NN IN: 195</w:t>
       </w:r>
     </w:p>
     <w:p/>
@@ -3309,7 +3400,16 @@
         <w:t xml:space="preserve"> </w:t>
       </w:r>
       <w:r>
-        <w:t>DET NOUN: 780, NOUN PUNCT: 769, NOUN ADP: 706</w:t>
+        <w:t>DET NOUN: 780, NOUN PUNCT: 7</w:t>
+      </w:r>
+      <w:r>
+        <w:t>80</w:t>
+      </w:r>
+      <w:r>
+        <w:t>, NOUN ADP: 7</w:t>
+      </w:r>
+      <w:r>
+        <w:t>10</w:t>
       </w:r>
     </w:p>
     <w:p>
@@ -3323,7 +3423,13 @@
         <w:t xml:space="preserve">POS trigrams: </w:t>
       </w:r>
       <w:r>
-        <w:t>ADP DET NOUN: 302, NOUN ADP DET: 242, VERB DET NOUN: 228</w:t>
+        <w:t>ADP DET NOUN: 302, NOUN ADP DET: 24</w:t>
+      </w:r>
+      <w:r>
+        <w:t>3</w:t>
+      </w:r>
+      <w:r>
+        <w:t>, VERB DET NOUN: 228</w:t>
       </w:r>
     </w:p>
     <w:p/>
@@ -3366,10 +3472,7 @@
         <w:t>Lemma:</w:t>
       </w:r>
       <w:r>
-        <w:t xml:space="preserve"> </w:t>
-      </w:r>
-      <w:r>
-        <w:t>fall</w:t>
+        <w:t xml:space="preserve"> fall</w:t>
       </w:r>
     </w:p>
     <w:p>
@@ -3481,7 +3584,10 @@
         <w:t>Number of named entities:</w:t>
       </w:r>
       <w:r>
-        <w:t xml:space="preserve"> 1627</w:t>
+        <w:t xml:space="preserve"> 16</w:t>
+      </w:r>
+      <w:r>
+        <w:t>14</w:t>
       </w:r>
       <w:r>
         <w:br/>
@@ -3509,6 +3615,9 @@
         <w:ind w:left="720"/>
       </w:pPr>
       <w:r>
+        <w:rPr>
+          <w:noProof/>
+        </w:rPr>
         <w:drawing>
           <wp:inline distT="0" distB="0" distL="0" distR="0" wp14:anchorId="6002BE22" wp14:editId="2225FDCB">
             <wp:extent cx="5943600" cy="1195070"/>
@@ -7599,6 +7708,7 @@
     <w:lsdException w:name="HTML Sample" w:semiHidden="1" w:unhideWhenUsed="1"/>
     <w:lsdException w:name="HTML Typewriter" w:semiHidden="1" w:unhideWhenUsed="1"/>
     <w:lsdException w:name="HTML Variable" w:semiHidden="1" w:unhideWhenUsed="1"/>
+    <w:lsdException w:name="Normal Table" w:semiHidden="1" w:unhideWhenUsed="1"/>
     <w:lsdException w:name="annotation subject" w:semiHidden="1" w:unhideWhenUsed="1"/>
     <w:lsdException w:name="No List" w:semiHidden="1" w:unhideWhenUsed="1"/>
     <w:lsdException w:name="Outline List 1" w:semiHidden="1" w:unhideWhenUsed="1"/>
@@ -7645,8 +7755,10 @@
     <w:lsdException w:name="Table Subtle 2" w:semiHidden="1" w:unhideWhenUsed="1"/>
     <w:lsdException w:name="Table Web 1" w:semiHidden="1" w:unhideWhenUsed="1"/>
     <w:lsdException w:name="Table Web 2" w:semiHidden="1" w:unhideWhenUsed="1"/>
+    <w:lsdException w:name="Table Web 3" w:semiHidden="1" w:unhideWhenUsed="1"/>
     <w:lsdException w:name="Balloon Text" w:semiHidden="1" w:unhideWhenUsed="1"/>
     <w:lsdException w:name="Table Grid" w:uiPriority="39"/>
+    <w:lsdException w:name="Table Theme" w:semiHidden="1" w:unhideWhenUsed="1"/>
     <w:lsdException w:name="Placeholder Text" w:semiHidden="1"/>
     <w:lsdException w:name="No Spacing" w:uiPriority="1" w:qFormat="1"/>
     <w:lsdException w:name="Light Shading" w:uiPriority="60"/>

</xml_diff>

<commit_message>
Part B done and Doc updated
</commit_message>
<xml_diff>
--- a/Garysmod/Assignment 1_IntrotoNLP2022.docx
+++ b/Garysmod/Assignment 1_IntrotoNLP2022.docx
@@ -16,7 +16,15 @@
     <w:p/>
     <w:p>
       <w:r>
-        <w:t xml:space="preserve">In this assignment, we work with a dataset that contains sentences from news articles. It has been collected for a shared task at SemEval 2018 for </w:t>
+        <w:t xml:space="preserve">In this assignment, we work with a dataset that contains sentences from news articles. It has been collected for a shared task at </w:t>
+      </w:r>
+      <w:proofErr w:type="spellStart"/>
+      <w:r>
+        <w:t>SemEval</w:t>
+      </w:r>
+      <w:proofErr w:type="spellEnd"/>
+      <w:r>
+        <w:t xml:space="preserve"> 2018 for </w:t>
       </w:r>
       <w:r>
         <w:rPr>
@@ -88,12 +96,28 @@
         <w:t>pdf</w:t>
       </w:r>
       <w:r>
-        <w:t xml:space="preserve"> of this document, the format should not be changed. </w:t>
-      </w:r>
-    </w:p>
-    <w:p>
-      <w:r>
-        <w:t xml:space="preserve">All floating point numbers should be rounded to </w:t>
+        <w:t xml:space="preserve"> of this </w:t>
+      </w:r>
+      <w:proofErr w:type="gramStart"/>
+      <w:r>
+        <w:t>document,</w:t>
+      </w:r>
+      <w:proofErr w:type="gramEnd"/>
+      <w:r>
+        <w:t xml:space="preserve"> the format should not be changed. </w:t>
+      </w:r>
+    </w:p>
+    <w:p>
+      <w:r>
+        <w:t xml:space="preserve">All </w:t>
+      </w:r>
+      <w:proofErr w:type="gramStart"/>
+      <w:r>
+        <w:t>floating point</w:t>
+      </w:r>
+      <w:proofErr w:type="gramEnd"/>
+      <w:r>
+        <w:t xml:space="preserve"> numbers should be rounded to </w:t>
       </w:r>
       <w:r>
         <w:rPr>
@@ -140,7 +164,23 @@
         </w:rPr>
       </w:pPr>
       <w:r>
-        <w:t xml:space="preserve">You are allowed to use Python packages (e.g. pandas, sklearn). </w:t>
+        <w:t>You are allowed to use Python packages (</w:t>
+      </w:r>
+      <w:proofErr w:type="gramStart"/>
+      <w:r>
+        <w:t>e.g.</w:t>
+      </w:r>
+      <w:proofErr w:type="gramEnd"/>
+      <w:r>
+        <w:t xml:space="preserve"> pandas, </w:t>
+      </w:r>
+      <w:proofErr w:type="spellStart"/>
+      <w:r>
+        <w:t>sklearn</w:t>
+      </w:r>
+      <w:proofErr w:type="spellEnd"/>
+      <w:r>
+        <w:t xml:space="preserve">). </w:t>
       </w:r>
     </w:p>
     <w:p/>
@@ -238,13 +278,12 @@
         </w:rPr>
         <w:t>Group number:</w:t>
       </w:r>
-    </w:p>
-    <w:p>
-      <w:pPr>
+      <w:r>
         <w:rPr>
           <w:b/>
         </w:rPr>
-      </w:pPr>
+        <w:t xml:space="preserve"> 17</w:t>
+      </w:r>
     </w:p>
     <w:p>
       <w:pPr>
@@ -252,10 +291,17 @@
           <w:b/>
         </w:rPr>
       </w:pPr>
-      <w:r>
+    </w:p>
+    <w:p>
+      <w:pPr>
         <w:rPr>
           <w:b/>
         </w:rPr>
+      </w:pPr>
+      <w:r>
+        <w:rPr>
+          <w:b/>
+        </w:rPr>
         <w:t>Student 1</w:t>
       </w:r>
     </w:p>
@@ -271,18 +317,38 @@
         </w:rPr>
         <w:t xml:space="preserve">Name: </w:t>
       </w:r>
-    </w:p>
-    <w:p>
-      <w:pPr>
+      <w:proofErr w:type="spellStart"/>
+      <w:r>
         <w:rPr>
           <w:b/>
         </w:rPr>
-      </w:pPr>
+        <w:t>Gergő</w:t>
+      </w:r>
+      <w:proofErr w:type="spellEnd"/>
       <w:r>
         <w:rPr>
           <w:b/>
         </w:rPr>
+        <w:t xml:space="preserve"> Pandurcsek</w:t>
+      </w:r>
+    </w:p>
+    <w:p>
+      <w:pPr>
+        <w:rPr>
+          <w:b/>
+        </w:rPr>
+      </w:pPr>
+      <w:r>
+        <w:rPr>
+          <w:b/>
+        </w:rPr>
         <w:t xml:space="preserve">Student id: </w:t>
+      </w:r>
+      <w:r>
+        <w:rPr>
+          <w:b/>
+        </w:rPr>
+        <w:t>2730356</w:t>
       </w:r>
     </w:p>
     <w:p>
@@ -387,7 +453,15 @@
       <w:bookmarkEnd w:id="1"/>
       <w:r>
         <w:lastRenderedPageBreak/>
-        <w:t xml:space="preserve">PART A:  Linguistic analysis using spaCy </w:t>
+        <w:t xml:space="preserve">PART A:  Linguistic analysis using </w:t>
+      </w:r>
+      <w:proofErr w:type="spellStart"/>
+      <w:r>
+        <w:t>spaCy</w:t>
+      </w:r>
+      <w:proofErr w:type="spellEnd"/>
+      <w:r>
+        <w:t xml:space="preserve"> </w:t>
       </w:r>
     </w:p>
     <w:p>
@@ -442,14 +516,24 @@
     </w:p>
     <w:p>
       <w:r>
-        <w:t xml:space="preserve">Note that we are using the most recent spaCy version (3.2) and the model </w:t>
-      </w:r>
+        <w:t xml:space="preserve">Note that we are using the most recent </w:t>
+      </w:r>
+      <w:proofErr w:type="spellStart"/>
+      <w:r>
+        <w:t>spaCy</w:t>
+      </w:r>
+      <w:proofErr w:type="spellEnd"/>
+      <w:r>
+        <w:t xml:space="preserve"> version (3.2) and the model </w:t>
+      </w:r>
+      <w:proofErr w:type="spellStart"/>
       <w:r>
         <w:rPr>
           <w:i/>
         </w:rPr>
         <w:t>en_core_web_sm</w:t>
       </w:r>
+      <w:proofErr w:type="spellEnd"/>
       <w:r>
         <w:t xml:space="preserve">. Results might vary for other versions. If you cannot use 3.2, clearly explain this to your TA and specify on your submission which version you are using instead. </w:t>
       </w:r>
@@ -489,7 +573,15 @@
       </w:r>
       <w:r>
         <w:br/>
-        <w:t>Process the dataset using the spaCy package and extract the following information:</w:t>
+        <w:t xml:space="preserve">Process the dataset using the </w:t>
+      </w:r>
+      <w:proofErr w:type="spellStart"/>
+      <w:r>
+        <w:t>spaCy</w:t>
+      </w:r>
+      <w:proofErr w:type="spellEnd"/>
+      <w:r>
+        <w:t xml:space="preserve"> package and extract the following information:</w:t>
       </w:r>
     </w:p>
     <w:p>
@@ -573,6 +665,7 @@
       <w:r>
         <w:t xml:space="preserve">Every token that does not fall under the </w:t>
       </w:r>
+      <w:proofErr w:type="spellStart"/>
       <w:r>
         <w:rPr>
           <w:i/>
@@ -580,6 +673,7 @@
         </w:rPr>
         <w:t>punct</w:t>
       </w:r>
+      <w:proofErr w:type="spellEnd"/>
       <w:r>
         <w:t xml:space="preserve"> </w:t>
       </w:r>
@@ -660,14 +754,24 @@
       <w:r>
         <w:t xml:space="preserve"> part-of-speech tagger on the dataset and identify the ten most frequent POS tags. Complete the table below for these ten tags (the tagger in the model </w:t>
       </w:r>
+      <w:proofErr w:type="spellStart"/>
       <w:r>
         <w:rPr>
           <w:i/>
         </w:rPr>
         <w:t>en_core_web_sm</w:t>
       </w:r>
-      <w:r>
-        <w:t xml:space="preserve"> is trained on the PENN Treebank tagset). </w:t>
+      <w:proofErr w:type="spellEnd"/>
+      <w:r>
+        <w:t xml:space="preserve"> is trained on the PENN Treebank </w:t>
+      </w:r>
+      <w:proofErr w:type="spellStart"/>
+      <w:r>
+        <w:t>tagset</w:t>
+      </w:r>
+      <w:proofErr w:type="spellEnd"/>
+      <w:r>
+        <w:t xml:space="preserve">). </w:t>
       </w:r>
     </w:p>
     <w:p>
@@ -734,6 +838,7 @@
                 <w:szCs w:val="16"/>
               </w:rPr>
             </w:pPr>
+            <w:proofErr w:type="spellStart"/>
             <w:r>
               <w:rPr>
                 <w:sz w:val="16"/>
@@ -741,6 +846,7 @@
               </w:rPr>
               <w:t>Finegrained</w:t>
             </w:r>
+            <w:proofErr w:type="spellEnd"/>
             <w:r>
               <w:rPr>
                 <w:sz w:val="16"/>
@@ -1216,6 +1322,7 @@
                 <w:szCs w:val="16"/>
               </w:rPr>
             </w:pPr>
+            <w:proofErr w:type="spellStart"/>
             <w:r>
               <w:rPr>
                 <w:sz w:val="16"/>
@@ -1223,6 +1330,7 @@
               </w:rPr>
               <w:t>Propn</w:t>
             </w:r>
+            <w:proofErr w:type="spellEnd"/>
           </w:p>
         </w:tc>
         <w:tc>
@@ -1465,6 +1573,7 @@
                 <w:szCs w:val="16"/>
               </w:rPr>
             </w:pPr>
+            <w:proofErr w:type="spellStart"/>
             <w:r>
               <w:rPr>
                 <w:sz w:val="16"/>
@@ -1472,6 +1581,7 @@
               </w:rPr>
               <w:t>Adp</w:t>
             </w:r>
+            <w:proofErr w:type="spellEnd"/>
           </w:p>
         </w:tc>
         <w:tc>
@@ -2349,6 +2459,7 @@
                 <w:szCs w:val="16"/>
               </w:rPr>
             </w:pPr>
+            <w:proofErr w:type="spellStart"/>
             <w:r>
               <w:rPr>
                 <w:sz w:val="16"/>
@@ -2356,6 +2467,7 @@
               </w:rPr>
               <w:t>Punct</w:t>
             </w:r>
+            <w:proofErr w:type="spellEnd"/>
           </w:p>
         </w:tc>
         <w:tc>
@@ -2570,6 +2682,7 @@
                 <w:szCs w:val="16"/>
               </w:rPr>
             </w:pPr>
+            <w:proofErr w:type="spellStart"/>
             <w:r>
               <w:rPr>
                 <w:sz w:val="16"/>
@@ -2577,6 +2690,7 @@
               </w:rPr>
               <w:t>Punct</w:t>
             </w:r>
+            <w:proofErr w:type="spellEnd"/>
           </w:p>
         </w:tc>
         <w:tc>
@@ -2935,6 +3049,7 @@
                 <w:szCs w:val="16"/>
               </w:rPr>
             </w:pPr>
+            <w:proofErr w:type="spellStart"/>
             <w:r>
               <w:rPr>
                 <w:sz w:val="16"/>
@@ -2942,6 +3057,7 @@
               </w:rPr>
               <w:t>hospitalised</w:t>
             </w:r>
+            <w:proofErr w:type="spellEnd"/>
           </w:p>
         </w:tc>
       </w:tr>
@@ -3254,129 +3370,169 @@
         <w:t xml:space="preserve">Token bigrams: </w:t>
       </w:r>
       <w:r>
-        <w:t>\\ "</w:t>
+        <w:t xml:space="preserve">\\ </w:t>
+      </w:r>
+      <w:proofErr w:type="gramStart"/>
+      <w:r>
+        <w:t>"</w:t>
       </w:r>
       <w:r>
         <w:t xml:space="preserve"> </w:t>
       </w:r>
       <w:r>
+        <w:t>:</w:t>
+      </w:r>
+      <w:proofErr w:type="gramEnd"/>
+      <w:r>
+        <w:t xml:space="preserve"> </w:t>
+      </w:r>
+      <w:r>
+        <w:t>240</w:t>
+      </w:r>
+      <w:r>
+        <w:t>, of the</w:t>
+      </w:r>
+      <w:r>
+        <w:t xml:space="preserve"> </w:t>
+      </w:r>
+      <w:r>
+        <w:t>: 82</w:t>
+      </w:r>
+      <w:r>
+        <w:t xml:space="preserve">, </w:t>
+      </w:r>
+      <w:r>
+        <w:t>, and</w:t>
+      </w:r>
+      <w:r>
+        <w:t xml:space="preserve"> </w:t>
+      </w:r>
+      <w:r>
+        <w:t>: 67</w:t>
+      </w:r>
+    </w:p>
+    <w:p>
+      <w:pPr>
+        <w:ind w:left="720"/>
+      </w:pPr>
+      <w:r>
+        <w:t>Token trigrams</w:t>
+      </w:r>
+      <w:proofErr w:type="gramStart"/>
+      <w:r>
+        <w:t>:</w:t>
+      </w:r>
+      <w:r>
+        <w:t xml:space="preserve"> </w:t>
+      </w:r>
+      <w:r>
+        <w:t>,</w:t>
+      </w:r>
+      <w:proofErr w:type="gramEnd"/>
+      <w:r>
+        <w:t xml:space="preserve"> \\ "</w:t>
+      </w:r>
+      <w:r>
+        <w:t xml:space="preserve"> </w:t>
+      </w:r>
+      <w:r>
+        <w:t xml:space="preserve">: 40, </w:t>
+      </w:r>
+      <w:r>
+        <w:t>\\ " .</w:t>
+      </w:r>
+      <w:r>
+        <w:t xml:space="preserve"> </w:t>
+      </w:r>
+      <w:r>
         <w:t xml:space="preserve">: </w:t>
       </w:r>
       <w:r>
-        <w:t>240</w:t>
-      </w:r>
-      <w:r>
-        <w:t>, of the</w:t>
+        <w:t>28</w:t>
+      </w:r>
+      <w:r>
+        <w:t xml:space="preserve">, \\ " </w:t>
+      </w:r>
+      <w:r>
+        <w:t>,</w:t>
       </w:r>
       <w:r>
         <w:t xml:space="preserve"> </w:t>
       </w:r>
       <w:r>
-        <w:t>: 82</w:t>
-      </w:r>
-      <w:r>
-        <w:t xml:space="preserve">, </w:t>
-      </w:r>
-      <w:r>
-        <w:t>, and</w:t>
+        <w:t xml:space="preserve">: </w:t>
+      </w:r>
+      <w:r>
+        <w:t>13</w:t>
+      </w:r>
+    </w:p>
+    <w:p>
+      <w:pPr>
+        <w:ind w:left="720"/>
+      </w:pPr>
+    </w:p>
+    <w:p>
+      <w:pPr>
+        <w:ind w:left="720"/>
+      </w:pPr>
+      <w:r>
+        <w:t>Fine-grained POS bigrams:</w:t>
       </w:r>
       <w:r>
         <w:t xml:space="preserve"> </w:t>
       </w:r>
       <w:r>
-        <w:t>: 67</w:t>
-      </w:r>
-    </w:p>
-    <w:p>
-      <w:pPr>
-        <w:ind w:left="720"/>
-      </w:pPr>
-      <w:r>
-        <w:t>Token trigrams:</w:t>
-      </w:r>
+        <w:t xml:space="preserve">DT NN: 671, NNP </w:t>
+      </w:r>
+      <w:proofErr w:type="spellStart"/>
+      <w:r>
+        <w:t>NNP</w:t>
+      </w:r>
+      <w:proofErr w:type="spellEnd"/>
+      <w:r>
+        <w:t>: 6</w:t>
+      </w:r>
+      <w:r>
+        <w:t>08</w:t>
+      </w:r>
+      <w:r>
+        <w:t>, IN DT: 58</w:t>
+      </w:r>
+      <w:r>
+        <w:t>6</w:t>
+      </w:r>
+    </w:p>
+    <w:p>
+      <w:pPr>
+        <w:ind w:left="720"/>
+      </w:pPr>
+      <w:r>
+        <w:t xml:space="preserve">Fine-grained POS trigrams: </w:t>
+      </w:r>
+      <w:r>
+        <w:t>IN DT NN: 29</w:t>
+      </w:r>
+      <w:r>
+        <w:t>2</w:t>
+      </w:r>
+      <w:r>
+        <w:t xml:space="preserve">, NNP </w:t>
+      </w:r>
+      <w:proofErr w:type="spellStart"/>
+      <w:r>
+        <w:t>NNP</w:t>
+      </w:r>
+      <w:proofErr w:type="spellEnd"/>
       <w:r>
         <w:t xml:space="preserve"> </w:t>
       </w:r>
-      <w:r>
-        <w:t>, \\ "</w:t>
-      </w:r>
-      <w:r>
-        <w:t xml:space="preserve"> </w:t>
-      </w:r>
-      <w:r>
-        <w:t xml:space="preserve">: 40, </w:t>
-      </w:r>
-      <w:r>
-        <w:t>\\ " .</w:t>
-      </w:r>
-      <w:r>
-        <w:t xml:space="preserve"> </w:t>
-      </w:r>
-      <w:r>
-        <w:t xml:space="preserve">: </w:t>
-      </w:r>
-      <w:r>
-        <w:t>28</w:t>
-      </w:r>
-      <w:r>
-        <w:t xml:space="preserve">, \\ " </w:t>
-      </w:r>
-      <w:r>
-        <w:t>,</w:t>
-      </w:r>
-      <w:r>
-        <w:t xml:space="preserve"> </w:t>
-      </w:r>
-      <w:r>
-        <w:t xml:space="preserve">: </w:t>
-      </w:r>
-      <w:r>
-        <w:t>13</w:t>
-      </w:r>
-    </w:p>
-    <w:p>
-      <w:pPr>
-        <w:ind w:left="720"/>
-      </w:pPr>
-    </w:p>
-    <w:p>
-      <w:pPr>
-        <w:ind w:left="720"/>
-      </w:pPr>
-      <w:r>
-        <w:t>Fine-grained POS bigrams:</w:t>
-      </w:r>
-      <w:r>
-        <w:t xml:space="preserve"> </w:t>
-      </w:r>
-      <w:r>
-        <w:t>DT NN: 671, NNP NNP: 6</w:t>
-      </w:r>
-      <w:r>
-        <w:t>08</w:t>
-      </w:r>
-      <w:r>
-        <w:t>, IN DT: 58</w:t>
-      </w:r>
-      <w:r>
-        <w:t>6</w:t>
-      </w:r>
-    </w:p>
-    <w:p>
-      <w:pPr>
-        <w:ind w:left="720"/>
-      </w:pPr>
-      <w:r>
-        <w:t xml:space="preserve">Fine-grained POS trigrams: </w:t>
-      </w:r>
-      <w:r>
-        <w:t>IN DT NN: 29</w:t>
-      </w:r>
-      <w:r>
-        <w:t>2</w:t>
-      </w:r>
-      <w:r>
-        <w:t>, NNP NNP NNP: 20</w:t>
+      <w:proofErr w:type="spellStart"/>
+      <w:r>
+        <w:t>NNP</w:t>
+      </w:r>
+      <w:proofErr w:type="spellEnd"/>
+      <w:r>
+        <w:t>: 20</w:t>
       </w:r>
       <w:r>
         <w:t>0</w:t>
@@ -3509,8 +3665,21 @@
         <w:t xml:space="preserve"> </w:t>
       </w:r>
       <w:r>
-        <w:t>off his bike avoiding the 170 tonnes of falling debris .</w:t>
-      </w:r>
+        <w:t xml:space="preserve">off his bike avoiding the 170 </w:t>
+      </w:r>
+      <w:proofErr w:type="spellStart"/>
+      <w:r>
+        <w:t>tonnes</w:t>
+      </w:r>
+      <w:proofErr w:type="spellEnd"/>
+      <w:r>
+        <w:t xml:space="preserve"> of falling </w:t>
+      </w:r>
+      <w:proofErr w:type="gramStart"/>
+      <w:r>
+        <w:t>debris .</w:t>
+      </w:r>
+      <w:proofErr w:type="gramEnd"/>
     </w:p>
     <w:p>
       <w:pPr>
@@ -3521,7 +3690,15 @@
         </w:numPr>
       </w:pPr>
       <w:r>
-        <w:t>fell: Bianchi 's helmet became wedged underneath the tractor , causing a diffuse axonal injury , and he fell into a coma .</w:t>
+        <w:t xml:space="preserve">fell: Bianchi 's helmet became wedged underneath the </w:t>
+      </w:r>
+      <w:proofErr w:type="gramStart"/>
+      <w:r>
+        <w:t>tractor ,</w:t>
+      </w:r>
+      <w:proofErr w:type="gramEnd"/>
+      <w:r>
+        <w:t xml:space="preserve"> causing a diffuse axonal injury , and he fell into a coma .</w:t>
       </w:r>
     </w:p>
     <w:p>
@@ -3533,8 +3710,13 @@
         </w:numPr>
       </w:pPr>
       <w:r>
-        <w:t>falls: The final decision on lifting Presidential immunity now falls to Congress .</w:t>
-      </w:r>
+        <w:t xml:space="preserve">falls: The final decision on lifting Presidential immunity now falls to </w:t>
+      </w:r>
+      <w:proofErr w:type="gramStart"/>
+      <w:r>
+        <w:t>Congress .</w:t>
+      </w:r>
+      <w:proofErr w:type="gramEnd"/>
     </w:p>
     <w:p>
       <w:pPr>
@@ -3545,7 +3727,15 @@
         </w:numPr>
       </w:pPr>
       <w:r>
-        <w:t>fallen: At 9 P.M. EST , INDYCAR released a statement , announcing that Wilson had suffered a severe head injury , was in critical condition and had fallen into a coma .</w:t>
+        <w:t xml:space="preserve">fallen: At 9 P.M. </w:t>
+      </w:r>
+      <w:proofErr w:type="gramStart"/>
+      <w:r>
+        <w:t>EST ,</w:t>
+      </w:r>
+      <w:proofErr w:type="gramEnd"/>
+      <w:r>
+        <w:t xml:space="preserve"> INDYCAR released a statement , announcing that Wilson had suffered a severe head injury , was in critical condition and had fallen into a coma .</w:t>
       </w:r>
     </w:p>
     <w:p>
@@ -3676,8 +3866,13 @@
       <w:r>
         <w:t xml:space="preserve"> </w:t>
       </w:r>
-      <w:r>
-        <w:t xml:space="preserve">sentence : </w:t>
+      <w:proofErr w:type="gramStart"/>
+      <w:r>
+        <w:t>sentence :</w:t>
+      </w:r>
+      <w:proofErr w:type="gramEnd"/>
+      <w:r>
+        <w:t xml:space="preserve"> </w:t>
       </w:r>
       <w:r>
         <w:t>ROS not a named entity, no entities in this sentence.</w:t>
@@ -3697,7 +3892,15 @@
         <w:t>th</w:t>
       </w:r>
       <w:r>
-        <w:t xml:space="preserve"> sentence : \ not a named entity</w:t>
+        <w:t xml:space="preserve"> </w:t>
+      </w:r>
+      <w:proofErr w:type="gramStart"/>
+      <w:r>
+        <w:t>sentence :</w:t>
+      </w:r>
+      <w:proofErr w:type="gramEnd"/>
+      <w:r>
+        <w:t xml:space="preserve"> \ not a named entity</w:t>
       </w:r>
     </w:p>
     <w:p>
@@ -3765,40 +3968,252 @@
         <w:t xml:space="preserve">a) </w:t>
       </w:r>
       <w:r>
-        <w:t xml:space="preserve">What do the start and offset values refer to? Provide an example. </w:t>
+        <w:t>What do the start and offset values refer to? Provide an example.</w:t>
+      </w:r>
+    </w:p>
+    <w:p>
+      <w:pPr>
+        <w:ind w:firstLine="720"/>
+      </w:pPr>
+      <w:r>
+        <w:t xml:space="preserve"> </w:t>
+      </w:r>
+    </w:p>
+    <w:p>
+      <w:r>
+        <w:tab/>
+        <w:t xml:space="preserve">The start offset is the </w:t>
+      </w:r>
+      <w:r>
+        <w:t>number from which character the target word (/sequence) starts.</w:t>
+      </w:r>
+    </w:p>
+    <w:p>
+      <w:r>
+        <w:tab/>
+      </w:r>
+      <w:r>
+        <w:t xml:space="preserve">The </w:t>
+      </w:r>
+      <w:r>
+        <w:t>end</w:t>
+      </w:r>
+      <w:r>
+        <w:t xml:space="preserve"> offset is the number </w:t>
+      </w:r>
+      <w:r>
+        <w:t>at</w:t>
+      </w:r>
+      <w:r>
+        <w:t xml:space="preserve"> which character the target word (/sequence) </w:t>
+      </w:r>
+      <w:r>
+        <w:t>ends</w:t>
+      </w:r>
+      <w:r>
+        <w:t>.</w:t>
+      </w:r>
+    </w:p>
+    <w:p>
+      <w:pPr>
+        <w:pStyle w:val="HTMLPreformatted"/>
+        <w:jc w:val="both"/>
+        <w:rPr>
+          <w:color w:val="212121"/>
+          <w:sz w:val="22"/>
+          <w:szCs w:val="22"/>
+        </w:rPr>
+      </w:pPr>
+      <w:r>
+        <w:tab/>
+      </w:r>
+      <w:r>
+        <w:rPr>
+          <w:color w:val="212121"/>
+          <w:sz w:val="22"/>
+          <w:szCs w:val="22"/>
+        </w:rPr>
+        <w:t>Both China and the Philippines flexed their muscles on Wednesday. 31 51 flexed their muscles</w:t>
+      </w:r>
+    </w:p>
+    <w:p>
+      <w:pPr>
+        <w:rPr>
+          <w:rFonts w:ascii="Courier New" w:hAnsi="Courier New" w:cs="Courier New"/>
+        </w:rPr>
+      </w:pPr>
+      <w:r>
+        <w:tab/>
+        <w:t>Starting from B, the 31</w:t>
+      </w:r>
+      <w:r>
+        <w:rPr>
+          <w:vertAlign w:val="superscript"/>
+        </w:rPr>
+        <w:t>st</w:t>
+      </w:r>
+      <w:r>
+        <w:t xml:space="preserve"> character is the f of the flexed</w:t>
+      </w:r>
+      <w:r>
+        <w:t xml:space="preserve"> word which is part of the target word and the 51</w:t>
+      </w:r>
+      <w:r>
+        <w:rPr>
+          <w:vertAlign w:val="superscript"/>
+        </w:rPr>
+        <w:t>st</w:t>
+      </w:r>
+      <w:r>
+        <w:t xml:space="preserve"> character is after the s of muscles, which is the last part of the target word</w:t>
       </w:r>
     </w:p>
     <w:p/>
+    <w:p>
+      <w:pPr>
+        <w:ind w:firstLine="720"/>
+      </w:pPr>
+      <w:r>
+        <w:t xml:space="preserve">b) </w:t>
+      </w:r>
+      <w:r>
+        <w:t>What does it mean if a target word has a probabilistic label of 0.4?</w:t>
+      </w:r>
+    </w:p>
     <w:p/>
+    <w:p>
+      <w:pPr>
+        <w:pStyle w:val="HTMLPreformatted"/>
+        <w:jc w:val="both"/>
+        <w:rPr>
+          <w:rFonts w:ascii="Lato" w:hAnsi="Lato" w:cs="Lato"/>
+          <w:color w:val="212121"/>
+          <w:sz w:val="22"/>
+          <w:szCs w:val="22"/>
+        </w:rPr>
+      </w:pPr>
+      <w:r>
+        <w:rPr>
+          <w:rStyle w:val="HTMLCode"/>
+          <w:color w:val="212121"/>
+          <w:sz w:val="22"/>
+          <w:szCs w:val="22"/>
+        </w:rPr>
+        <w:tab/>
+      </w:r>
+      <w:r>
+        <w:rPr>
+          <w:rStyle w:val="HTMLCode"/>
+          <w:color w:val="212121"/>
+          <w:sz w:val="22"/>
+          <w:szCs w:val="22"/>
+        </w:rPr>
+        <w:t>Both China and the Philippines flexed their muscles on Wednesday. 31 37 flexed 10 10 2 6 1 0.4</w:t>
+      </w:r>
+    </w:p>
     <w:p/>
     <w:p>
       <w:pPr>
-        <w:ind w:firstLine="720"/>
-      </w:pPr>
-      <w:r>
-        <w:t xml:space="preserve">b) </w:t>
-      </w:r>
-      <w:r>
-        <w:t>What does it mean if a target word has a probabilistic label of 0.4?</w:t>
-      </w:r>
-    </w:p>
-    <w:p>
-      <w:pPr>
-        <w:ind w:left="720"/>
-      </w:pPr>
-      <w:r>
-        <w:t xml:space="preserve"> </w:t>
-      </w:r>
-    </w:p>
-    <w:p>
-      <w:pPr>
-        <w:ind w:left="720"/>
-      </w:pPr>
-    </w:p>
-    <w:p>
-      <w:pPr>
-        <w:ind w:left="720"/>
-      </w:pPr>
+        <w:ind w:left="720"/>
+      </w:pPr>
+      <w:r>
+        <w:t xml:space="preserve"># of natives who read the </w:t>
+      </w:r>
+      <w:proofErr w:type="gramStart"/>
+      <w:r>
+        <w:t>sentence :</w:t>
+      </w:r>
+      <w:proofErr w:type="gramEnd"/>
+      <w:r>
+        <w:t xml:space="preserve"> 10</w:t>
+      </w:r>
+    </w:p>
+    <w:p>
+      <w:pPr>
+        <w:ind w:left="720"/>
+      </w:pPr>
+      <w:r>
+        <w:t xml:space="preserve"># of non-natives who read the </w:t>
+      </w:r>
+      <w:proofErr w:type="gramStart"/>
+      <w:r>
+        <w:t>sentence :</w:t>
+      </w:r>
+      <w:proofErr w:type="gramEnd"/>
+      <w:r>
+        <w:t xml:space="preserve"> 10</w:t>
+      </w:r>
+    </w:p>
+    <w:p>
+      <w:pPr>
+        <w:ind w:left="720"/>
+      </w:pPr>
+      <w:proofErr w:type="gramStart"/>
+      <w:r>
+        <w:t>Total :</w:t>
+      </w:r>
+      <w:proofErr w:type="gramEnd"/>
+      <w:r>
+        <w:t xml:space="preserve"> 10+10=20</w:t>
+      </w:r>
+    </w:p>
+    <w:p>
+      <w:pPr>
+        <w:ind w:left="720"/>
+      </w:pPr>
+      <w:r>
+        <w:t xml:space="preserve"># of natives who marked the target word as </w:t>
+      </w:r>
+      <w:proofErr w:type="gramStart"/>
+      <w:r>
+        <w:t>complex :</w:t>
+      </w:r>
+      <w:proofErr w:type="gramEnd"/>
+      <w:r>
+        <w:t xml:space="preserve"> 2</w:t>
+      </w:r>
+    </w:p>
+    <w:p>
+      <w:pPr>
+        <w:ind w:left="720"/>
+      </w:pPr>
+      <w:r>
+        <w:t xml:space="preserve"># of non-natives who market the target word as </w:t>
+      </w:r>
+      <w:proofErr w:type="gramStart"/>
+      <w:r>
+        <w:t>complex :</w:t>
+      </w:r>
+      <w:proofErr w:type="gramEnd"/>
+      <w:r>
+        <w:t xml:space="preserve"> 6</w:t>
+      </w:r>
+    </w:p>
+    <w:p>
+      <w:pPr>
+        <w:ind w:left="720"/>
+      </w:pPr>
+      <w:proofErr w:type="gramStart"/>
+      <w:r>
+        <w:t>Total :</w:t>
+      </w:r>
+      <w:proofErr w:type="gramEnd"/>
+      <w:r>
+        <w:t xml:space="preserve"> 2+6=8</w:t>
+      </w:r>
+    </w:p>
+    <w:p>
+      <w:pPr>
+        <w:ind w:left="720"/>
+      </w:pPr>
+      <w:proofErr w:type="gramStart"/>
+      <w:r>
+        <w:t>Probability :</w:t>
+      </w:r>
+      <w:proofErr w:type="gramEnd"/>
+      <w:r>
+        <w:t xml:space="preserve"> 8/20 = 0.4</w:t>
+      </w:r>
     </w:p>
     <w:p>
       <w:pPr>
@@ -3823,7 +4238,26 @@
       </w:r>
     </w:p>
     <w:p/>
-    <w:p/>
+    <w:p>
+      <w:r>
+        <w:tab/>
+      </w:r>
+      <w:r>
+        <w:t>None of them</w:t>
+      </w:r>
+      <w:r>
+        <w:t xml:space="preserve"> make</w:t>
+      </w:r>
+      <w:r>
+        <w:t>s</w:t>
+      </w:r>
+      <w:r>
+        <w:t xml:space="preserve"> distinction between</w:t>
+      </w:r>
+      <w:r>
+        <w:t xml:space="preserve"> the annotators, the binary value is flipped by any marking, and the probability uses cumulative values. </w:t>
+      </w:r>
+    </w:p>
     <w:p/>
     <w:p/>
     <w:p>
@@ -3873,8 +4307,30 @@
         <w:rPr>
           <w:i/>
         </w:rPr>
-        <w:t>data/original/english/WikiNews_Train.tsv</w:t>
-      </w:r>
+        <w:t>data/original/</w:t>
+      </w:r>
+      <w:proofErr w:type="spellStart"/>
+      <w:r>
+        <w:rPr>
+          <w:i/>
+        </w:rPr>
+        <w:t>english</w:t>
+      </w:r>
+      <w:proofErr w:type="spellEnd"/>
+      <w:r>
+        <w:rPr>
+          <w:i/>
+        </w:rPr>
+        <w:t>/</w:t>
+      </w:r>
+      <w:proofErr w:type="spellStart"/>
+      <w:r>
+        <w:rPr>
+          <w:i/>
+        </w:rPr>
+        <w:t>WikiNews_Train.tsv</w:t>
+      </w:r>
+      <w:proofErr w:type="spellEnd"/>
       <w:r>
         <w:t xml:space="preserve"> and extract the following columns: </w:t>
       </w:r>
@@ -3907,6 +4363,9 @@
       <w:r>
         <w:t xml:space="preserve">Number of instances labeled with 0: </w:t>
       </w:r>
+      <w:r>
+        <w:t>4530</w:t>
+      </w:r>
     </w:p>
     <w:p>
       <w:pPr>
@@ -3915,22 +4374,65 @@
       <w:r>
         <w:t xml:space="preserve">Number of instances labeled with 1: </w:t>
       </w:r>
-    </w:p>
-    <w:p>
-      <w:pPr>
-        <w:ind w:left="720"/>
-      </w:pPr>
-      <w:r>
-        <w:t xml:space="preserve">Min, max, median, mean, and stdev of the probabilistic label: </w:t>
-      </w:r>
-    </w:p>
-    <w:p>
-      <w:pPr>
-        <w:ind w:left="720"/>
-      </w:pPr>
-      <w:r>
+      <w:r>
+        <w:t>3216</w:t>
+      </w:r>
+    </w:p>
+    <w:p>
+      <w:pPr>
+        <w:ind w:left="720"/>
+      </w:pPr>
+      <w:r>
+        <w:t xml:space="preserve">Min, max, median, mean, and </w:t>
+      </w:r>
+      <w:proofErr w:type="spellStart"/>
+      <w:r>
+        <w:t>stdev</w:t>
+      </w:r>
+      <w:proofErr w:type="spellEnd"/>
+      <w:r>
+        <w:t xml:space="preserve"> of the probabilistic label: </w:t>
+      </w:r>
+    </w:p>
+    <w:p>
+      <w:pPr>
+        <w:ind w:left="720"/>
+      </w:pPr>
+      <w:r>
+        <w:t xml:space="preserve">  </w:t>
+      </w:r>
+      <w:proofErr w:type="gramStart"/>
+      <w:r>
+        <w:t xml:space="preserve">0,   </w:t>
+      </w:r>
+      <w:proofErr w:type="gramEnd"/>
+      <w:r>
+        <w:t xml:space="preserve">  1,        0,</w:t>
+      </w:r>
+      <w:r>
+        <w:t xml:space="preserve"> </w:t>
+      </w:r>
+      <w:r>
+        <w:t xml:space="preserve">     </w:t>
+      </w:r>
+      <w:r>
+        <w:t>0.08</w:t>
+      </w:r>
+      <w:r>
+        <w:t>4,         0.17</w:t>
+      </w:r>
+    </w:p>
+    <w:p>
+      <w:pPr>
+        <w:ind w:left="720"/>
+      </w:pPr>
+      <w:r>
+        <w:lastRenderedPageBreak/>
         <w:t xml:space="preserve">Number of instances consisting of more than one token: </w:t>
       </w:r>
+      <w:r>
+        <w:t>1086</w:t>
+      </w:r>
     </w:p>
     <w:p>
       <w:pPr>
@@ -3938,6 +4440,9 @@
       </w:pPr>
       <w:r>
         <w:t xml:space="preserve">Maximum number of tokens for an instance: </w:t>
+      </w:r>
+      <w:r>
+        <w:t>10</w:t>
       </w:r>
     </w:p>
     <w:p>
@@ -4006,7 +4511,15 @@
         <w:ind w:left="720"/>
       </w:pPr>
       <w:r>
-        <w:t>Calculate the frequency of the tokens using the wordfreq package (</w:t>
+        <w:t xml:space="preserve">Calculate the frequency of the tokens using the </w:t>
+      </w:r>
+      <w:proofErr w:type="spellStart"/>
+      <w:r>
+        <w:t>wordfreq</w:t>
+      </w:r>
+      <w:proofErr w:type="spellEnd"/>
+      <w:r>
+        <w:t xml:space="preserve"> package (</w:t>
       </w:r>
       <w:hyperlink r:id="rId11">
         <w:r>
@@ -4041,6 +4554,9 @@
       <w:r>
         <w:t xml:space="preserve">Pearson correlation length and complexity: </w:t>
       </w:r>
+      <w:r>
+        <w:t>0.3</w:t>
+      </w:r>
     </w:p>
     <w:p>
       <w:pPr>
@@ -4049,153 +4565,295 @@
       <w:r>
         <w:t>Pearson correlation frequency and complexity:</w:t>
       </w:r>
+      <w:r>
+        <w:t xml:space="preserve"> </w:t>
+      </w:r>
+      <w:r>
+        <w:t>-0.3</w:t>
+      </w:r>
+      <w:r>
+        <w:t>1</w:t>
+      </w:r>
     </w:p>
     <w:p>
       <w:pPr>
         <w:ind w:firstLine="720"/>
       </w:pPr>
       <w:r>
+        <w:t xml:space="preserve">Provide 3 scatter plots with the probabilistic complexity on the y-axis. </w:t>
+      </w:r>
+    </w:p>
+    <w:p>
+      <w:pPr>
+        <w:ind w:left="720"/>
+      </w:pPr>
+      <w:r>
+        <w:t xml:space="preserve">X-axis: 1) Length 2) Frequency 3) POS tag </w:t>
+      </w:r>
+    </w:p>
+    <w:p>
+      <w:pPr>
+        <w:ind w:firstLine="720"/>
+      </w:pPr>
+      <w:r>
+        <w:t xml:space="preserve">Set the ranges of the x and y axes meaningfully. </w:t>
+      </w:r>
+    </w:p>
+    <w:p>
+      <w:pPr>
+        <w:ind w:left="720"/>
+      </w:pPr>
+    </w:p>
+    <w:p>
+      <w:pPr>
+        <w:ind w:left="720"/>
+      </w:pPr>
+      <w:r>
+        <w:t xml:space="preserve">Plot 1: </w:t>
+      </w:r>
+    </w:p>
+    <w:p>
+      <w:pPr>
+        <w:ind w:left="720"/>
+      </w:pPr>
+      <w:r>
+        <w:rPr>
+          <w:noProof/>
+        </w:rPr>
+        <w:drawing>
+          <wp:inline distT="0" distB="0" distL="0" distR="0" wp14:anchorId="4AA45FE0" wp14:editId="16329286">
+            <wp:extent cx="5067300" cy="3930632"/>
+            <wp:effectExtent l="0" t="0" r="0" b="0"/>
+            <wp:docPr id="2" name="Picture 2" descr="Chart, scatter chart&#10;&#10;Description automatically generated"/>
+            <wp:cNvGraphicFramePr>
+              <a:graphicFrameLocks xmlns:a="http://schemas.openxmlformats.org/drawingml/2006/main" noChangeAspect="1"/>
+            </wp:cNvGraphicFramePr>
+            <a:graphic xmlns:a="http://schemas.openxmlformats.org/drawingml/2006/main">
+              <a:graphicData uri="http://schemas.openxmlformats.org/drawingml/2006/picture">
+                <pic:pic xmlns:pic="http://schemas.openxmlformats.org/drawingml/2006/picture">
+                  <pic:nvPicPr>
+                    <pic:cNvPr id="2" name="Picture 2" descr="Chart, scatter chart&#10;&#10;Description automatically generated"/>
+                    <pic:cNvPicPr>
+                      <a:picLocks noChangeAspect="1" noChangeArrowheads="1"/>
+                    </pic:cNvPicPr>
+                  </pic:nvPicPr>
+                  <pic:blipFill>
+                    <a:blip r:embed="rId12">
+                      <a:extLst>
+                        <a:ext uri="{28A0092B-C50C-407E-A947-70E740481C1C}">
+                          <a14:useLocalDpi xmlns:a14="http://schemas.microsoft.com/office/drawing/2010/main" val="0"/>
+                        </a:ext>
+                      </a:extLst>
+                    </a:blip>
+                    <a:srcRect/>
+                    <a:stretch>
+                      <a:fillRect/>
+                    </a:stretch>
+                  </pic:blipFill>
+                  <pic:spPr bwMode="auto">
+                    <a:xfrm>
+                      <a:off x="0" y="0"/>
+                      <a:ext cx="5075085" cy="3936671"/>
+                    </a:xfrm>
+                    <a:prstGeom prst="rect">
+                      <a:avLst/>
+                    </a:prstGeom>
+                    <a:noFill/>
+                    <a:ln>
+                      <a:noFill/>
+                    </a:ln>
+                  </pic:spPr>
+                </pic:pic>
+              </a:graphicData>
+            </a:graphic>
+          </wp:inline>
+        </w:drawing>
+      </w:r>
+    </w:p>
+    <w:p>
+      <w:pPr>
+        <w:ind w:left="720"/>
+      </w:pPr>
+    </w:p>
+    <w:p>
+      <w:pPr>
+        <w:ind w:left="720"/>
+      </w:pPr>
+    </w:p>
+    <w:p/>
+    <w:p/>
+    <w:p>
+      <w:pPr>
+        <w:ind w:left="720"/>
+      </w:pPr>
+    </w:p>
+    <w:p>
+      <w:pPr>
+        <w:ind w:left="720"/>
+      </w:pPr>
+      <w:r>
+        <w:t xml:space="preserve">Plot 2: </w:t>
+      </w:r>
+    </w:p>
+    <w:p>
+      <w:pPr>
+        <w:ind w:left="720"/>
+      </w:pPr>
+      <w:r>
+        <w:rPr>
+          <w:noProof/>
+        </w:rPr>
+        <w:drawing>
+          <wp:inline distT="0" distB="0" distL="0" distR="0" wp14:anchorId="6CF8C702" wp14:editId="2730E152">
+            <wp:extent cx="5105400" cy="4229723"/>
+            <wp:effectExtent l="0" t="0" r="0" b="0"/>
+            <wp:docPr id="3" name="Picture 3"/>
+            <wp:cNvGraphicFramePr>
+              <a:graphicFrameLocks xmlns:a="http://schemas.openxmlformats.org/drawingml/2006/main" noChangeAspect="1"/>
+            </wp:cNvGraphicFramePr>
+            <a:graphic xmlns:a="http://schemas.openxmlformats.org/drawingml/2006/main">
+              <a:graphicData uri="http://schemas.openxmlformats.org/drawingml/2006/picture">
+                <pic:pic xmlns:pic="http://schemas.openxmlformats.org/drawingml/2006/picture">
+                  <pic:nvPicPr>
+                    <pic:cNvPr id="0" name="Picture 2"/>
+                    <pic:cNvPicPr>
+                      <a:picLocks noChangeAspect="1" noChangeArrowheads="1"/>
+                    </pic:cNvPicPr>
+                  </pic:nvPicPr>
+                  <pic:blipFill>
+                    <a:blip r:embed="rId13">
+                      <a:extLst>
+                        <a:ext uri="{28A0092B-C50C-407E-A947-70E740481C1C}">
+                          <a14:useLocalDpi xmlns:a14="http://schemas.microsoft.com/office/drawing/2010/main" val="0"/>
+                        </a:ext>
+                      </a:extLst>
+                    </a:blip>
+                    <a:srcRect/>
+                    <a:stretch>
+                      <a:fillRect/>
+                    </a:stretch>
+                  </pic:blipFill>
+                  <pic:spPr bwMode="auto">
+                    <a:xfrm>
+                      <a:off x="0" y="0"/>
+                      <a:ext cx="5128268" cy="4248669"/>
+                    </a:xfrm>
+                    <a:prstGeom prst="rect">
+                      <a:avLst/>
+                    </a:prstGeom>
+                    <a:noFill/>
+                    <a:ln>
+                      <a:noFill/>
+                    </a:ln>
+                  </pic:spPr>
+                </pic:pic>
+              </a:graphicData>
+            </a:graphic>
+          </wp:inline>
+        </w:drawing>
+      </w:r>
+    </w:p>
+    <w:p>
+      <w:pPr>
+        <w:ind w:left="720"/>
+      </w:pPr>
+    </w:p>
+    <w:p>
+      <w:pPr>
+        <w:ind w:left="720"/>
+      </w:pPr>
+    </w:p>
+    <w:p>
+      <w:pPr>
+        <w:ind w:left="720"/>
+      </w:pPr>
+    </w:p>
+    <w:p>
+      <w:pPr>
+        <w:ind w:left="720"/>
+      </w:pPr>
+    </w:p>
+    <w:p>
+      <w:pPr>
+        <w:ind w:left="720"/>
+      </w:pPr>
+    </w:p>
+    <w:p>
+      <w:pPr>
+        <w:ind w:left="720"/>
+      </w:pPr>
+    </w:p>
+    <w:p>
+      <w:pPr>
+        <w:ind w:left="720"/>
+      </w:pPr>
+    </w:p>
+    <w:p>
+      <w:pPr>
+        <w:ind w:left="720"/>
+      </w:pPr>
+    </w:p>
+    <w:p>
+      <w:pPr>
+        <w:ind w:left="720"/>
+      </w:pPr>
+    </w:p>
+    <w:p>
+      <w:pPr>
+        <w:ind w:left="720"/>
+      </w:pPr>
+    </w:p>
+    <w:p>
+      <w:pPr>
+        <w:ind w:left="720"/>
+      </w:pPr>
+    </w:p>
+    <w:p>
+      <w:pPr>
+        <w:ind w:left="720"/>
+      </w:pPr>
+    </w:p>
+    <w:p>
+      <w:pPr>
+        <w:ind w:left="720"/>
+      </w:pPr>
+    </w:p>
+    <w:p>
+      <w:pPr>
+        <w:ind w:left="720"/>
+      </w:pPr>
+    </w:p>
+    <w:p>
+      <w:pPr>
+        <w:ind w:left="720"/>
+      </w:pPr>
+    </w:p>
+    <w:p>
+      <w:pPr>
+        <w:ind w:left="720"/>
+      </w:pPr>
+    </w:p>
+    <w:p>
+      <w:pPr>
+        <w:ind w:left="720"/>
+      </w:pPr>
+    </w:p>
+    <w:p>
+      <w:pPr>
+        <w:ind w:left="720"/>
+      </w:pPr>
+    </w:p>
+    <w:p>
+      <w:pPr>
+        <w:ind w:left="720"/>
+      </w:pPr>
+    </w:p>
+    <w:p>
+      <w:pPr>
+        <w:ind w:left="720"/>
+      </w:pPr>
+      <w:r>
         <w:lastRenderedPageBreak/>
-        <w:t xml:space="preserve">Provide 3 scatter plots with the probabilistic complexity on the y-axis. </w:t>
-      </w:r>
-    </w:p>
-    <w:p>
-      <w:pPr>
-        <w:ind w:left="720"/>
-      </w:pPr>
-      <w:r>
-        <w:t xml:space="preserve">X-axis: 1) Length 2) Frequency 3) POS tag </w:t>
-      </w:r>
-    </w:p>
-    <w:p>
-      <w:pPr>
-        <w:ind w:firstLine="720"/>
-      </w:pPr>
-      <w:r>
-        <w:t xml:space="preserve">Set the ranges of the x and y axes meaningfully. </w:t>
-      </w:r>
-    </w:p>
-    <w:p>
-      <w:pPr>
-        <w:ind w:left="720"/>
-      </w:pPr>
-    </w:p>
-    <w:p>
-      <w:pPr>
-        <w:ind w:left="720"/>
-      </w:pPr>
-      <w:r>
-        <w:t xml:space="preserve">Plot 1: </w:t>
-      </w:r>
-    </w:p>
-    <w:p>
-      <w:pPr>
-        <w:ind w:left="720"/>
-      </w:pPr>
-    </w:p>
-    <w:p>
-      <w:pPr>
-        <w:ind w:left="720"/>
-      </w:pPr>
-    </w:p>
-    <w:p>
-      <w:pPr>
-        <w:ind w:left="720"/>
-      </w:pPr>
-    </w:p>
-    <w:p>
-      <w:pPr>
-        <w:ind w:left="720"/>
-      </w:pPr>
-    </w:p>
-    <w:p>
-      <w:pPr>
-        <w:ind w:left="720"/>
-      </w:pPr>
-    </w:p>
-    <w:p>
-      <w:pPr>
-        <w:ind w:left="720"/>
-      </w:pPr>
-    </w:p>
-    <w:p>
-      <w:pPr>
-        <w:ind w:left="720"/>
-      </w:pPr>
-    </w:p>
-    <w:p>
-      <w:pPr>
-        <w:ind w:left="720"/>
-      </w:pPr>
-    </w:p>
-    <w:p>
-      <w:pPr>
-        <w:ind w:left="720"/>
-      </w:pPr>
-    </w:p>
-    <w:p>
-      <w:pPr>
-        <w:ind w:left="720"/>
-      </w:pPr>
-      <w:r>
-        <w:t xml:space="preserve">Plot 2: </w:t>
-      </w:r>
-    </w:p>
-    <w:p>
-      <w:pPr>
-        <w:ind w:left="720"/>
-      </w:pPr>
-    </w:p>
-    <w:p>
-      <w:pPr>
-        <w:ind w:left="720"/>
-      </w:pPr>
-    </w:p>
-    <w:p>
-      <w:pPr>
-        <w:ind w:left="720"/>
-      </w:pPr>
-    </w:p>
-    <w:p>
-      <w:pPr>
-        <w:ind w:left="720"/>
-      </w:pPr>
-    </w:p>
-    <w:p>
-      <w:pPr>
-        <w:ind w:left="720"/>
-      </w:pPr>
-    </w:p>
-    <w:p>
-      <w:pPr>
-        <w:ind w:left="720"/>
-      </w:pPr>
-    </w:p>
-    <w:p>
-      <w:pPr>
-        <w:ind w:left="720"/>
-      </w:pPr>
-    </w:p>
-    <w:p>
-      <w:pPr>
-        <w:ind w:left="720"/>
-      </w:pPr>
-    </w:p>
-    <w:p>
-      <w:pPr>
-        <w:ind w:left="720"/>
-      </w:pPr>
-    </w:p>
-    <w:p>
-      <w:pPr>
-        <w:ind w:left="720"/>
-      </w:pPr>
-    </w:p>
-    <w:p>
-      <w:pPr>
-        <w:ind w:left="720"/>
-      </w:pPr>
-      <w:r>
         <w:t xml:space="preserve">Plot 3: </w:t>
       </w:r>
     </w:p>
@@ -4203,41 +4861,59 @@
       <w:pPr>
         <w:ind w:left="720"/>
       </w:pPr>
-    </w:p>
-    <w:p>
-      <w:pPr>
-        <w:ind w:left="720"/>
-      </w:pPr>
-    </w:p>
-    <w:p>
-      <w:pPr>
-        <w:ind w:left="720"/>
-      </w:pPr>
-    </w:p>
-    <w:p>
-      <w:pPr>
-        <w:ind w:left="720"/>
-      </w:pPr>
-    </w:p>
-    <w:p>
-      <w:pPr>
-        <w:ind w:left="720"/>
-      </w:pPr>
-    </w:p>
-    <w:p>
-      <w:pPr>
-        <w:ind w:left="720"/>
-      </w:pPr>
-    </w:p>
-    <w:p>
-      <w:pPr>
-        <w:ind w:left="720"/>
-      </w:pPr>
-    </w:p>
-    <w:p>
-      <w:pPr>
-        <w:ind w:left="720"/>
-      </w:pPr>
+      <w:r>
+        <w:rPr>
+          <w:noProof/>
+        </w:rPr>
+        <w:drawing>
+          <wp:inline distT="0" distB="0" distL="0" distR="0" wp14:anchorId="61039828" wp14:editId="038B42CE">
+            <wp:extent cx="5089429" cy="4086225"/>
+            <wp:effectExtent l="0" t="0" r="0" b="0"/>
+            <wp:docPr id="4" name="Picture 4"/>
+            <wp:cNvGraphicFramePr>
+              <a:graphicFrameLocks xmlns:a="http://schemas.openxmlformats.org/drawingml/2006/main" noChangeAspect="1"/>
+            </wp:cNvGraphicFramePr>
+            <a:graphic xmlns:a="http://schemas.openxmlformats.org/drawingml/2006/main">
+              <a:graphicData uri="http://schemas.openxmlformats.org/drawingml/2006/picture">
+                <pic:pic xmlns:pic="http://schemas.openxmlformats.org/drawingml/2006/picture">
+                  <pic:nvPicPr>
+                    <pic:cNvPr id="0" name="Picture 3"/>
+                    <pic:cNvPicPr>
+                      <a:picLocks noChangeAspect="1" noChangeArrowheads="1"/>
+                    </pic:cNvPicPr>
+                  </pic:nvPicPr>
+                  <pic:blipFill>
+                    <a:blip r:embed="rId14">
+                      <a:extLst>
+                        <a:ext uri="{28A0092B-C50C-407E-A947-70E740481C1C}">
+                          <a14:useLocalDpi xmlns:a14="http://schemas.microsoft.com/office/drawing/2010/main" val="0"/>
+                        </a:ext>
+                      </a:extLst>
+                    </a:blip>
+                    <a:srcRect/>
+                    <a:stretch>
+                      <a:fillRect/>
+                    </a:stretch>
+                  </pic:blipFill>
+                  <pic:spPr bwMode="auto">
+                    <a:xfrm>
+                      <a:off x="0" y="0"/>
+                      <a:ext cx="5101885" cy="4096226"/>
+                    </a:xfrm>
+                    <a:prstGeom prst="rect">
+                      <a:avLst/>
+                    </a:prstGeom>
+                    <a:noFill/>
+                    <a:ln>
+                      <a:noFill/>
+                    </a:ln>
+                  </pic:spPr>
+                </pic:pic>
+              </a:graphicData>
+            </a:graphic>
+          </wp:inline>
+        </w:drawing>
+      </w:r>
     </w:p>
     <w:p>
       <w:pPr>
@@ -4266,6 +4942,92 @@
       <w:pPr>
         <w:ind w:left="720"/>
       </w:pPr>
+      <w:r>
+        <w:t xml:space="preserve">Length – </w:t>
+      </w:r>
+      <w:proofErr w:type="gramStart"/>
+      <w:r>
+        <w:t>Complexity :</w:t>
+      </w:r>
+      <w:proofErr w:type="gramEnd"/>
+      <w:r>
+        <w:t xml:space="preserve"> </w:t>
+      </w:r>
+    </w:p>
+    <w:p>
+      <w:pPr>
+        <w:ind w:left="720"/>
+      </w:pPr>
+      <w:r>
+        <w:t>The plot is in line with the correlation, the words can become a lot more complex around length 5, below that there are fewer combinations of characters for a word which makes them easier to memorize and recognize.</w:t>
+      </w:r>
+    </w:p>
+    <w:p>
+      <w:pPr>
+        <w:ind w:left="720"/>
+      </w:pPr>
+      <w:r>
+        <w:t xml:space="preserve">Frequency – </w:t>
+      </w:r>
+      <w:proofErr w:type="gramStart"/>
+      <w:r>
+        <w:t>Complexity :</w:t>
+      </w:r>
+      <w:proofErr w:type="gramEnd"/>
+      <w:r>
+        <w:t xml:space="preserve"> </w:t>
+      </w:r>
+    </w:p>
+    <w:p>
+      <w:pPr>
+        <w:ind w:left="720"/>
+      </w:pPr>
+      <w:r>
+        <w:t xml:space="preserve">The plot is again in line with the correlation, </w:t>
+      </w:r>
+      <w:r>
+        <w:t>there seems to be a negative exponential correlation between the frequency and complexity, which makes sense, since the more frequent a word is, the higher the chance that you are familiar with that word.</w:t>
+      </w:r>
+    </w:p>
+    <w:p>
+      <w:pPr>
+        <w:ind w:left="720"/>
+      </w:pPr>
+      <w:r>
+        <w:t xml:space="preserve">POS – </w:t>
+      </w:r>
+      <w:proofErr w:type="gramStart"/>
+      <w:r>
+        <w:t>Complexity :</w:t>
+      </w:r>
+      <w:proofErr w:type="gramEnd"/>
+      <w:r>
+        <w:t xml:space="preserve"> </w:t>
+      </w:r>
+    </w:p>
+    <w:p>
+      <w:pPr>
+        <w:ind w:left="720"/>
+      </w:pPr>
+      <w:r>
+        <w:t xml:space="preserve">We can see that not every tag is similarly complex, in my opinion the cause of this is the number of words in that </w:t>
+      </w:r>
+      <w:proofErr w:type="gramStart"/>
+      <w:r>
+        <w:t>particular vocabulary</w:t>
+      </w:r>
+      <w:proofErr w:type="gramEnd"/>
+      <w:r>
+        <w:t xml:space="preserve">, there are a lot less </w:t>
+      </w:r>
+      <w:proofErr w:type="spellStart"/>
+      <w:r>
+        <w:t>adpositions</w:t>
+      </w:r>
+      <w:proofErr w:type="spellEnd"/>
+      <w:r>
+        <w:t xml:space="preserve"> or numbers than nouns and verbs, therefore they are easier to recognize and memorize. </w:t>
+      </w:r>
     </w:p>
     <w:p>
       <w:pPr>
@@ -4314,21 +5076,51 @@
       <w:pPr>
         <w:ind w:left="720"/>
       </w:pPr>
-    </w:p>
-    <w:p>
-      <w:pPr>
-        <w:ind w:left="720"/>
-      </w:pPr>
-    </w:p>
-    <w:p>
-      <w:pPr>
-        <w:ind w:left="720"/>
-      </w:pPr>
-    </w:p>
-    <w:p>
-      <w:pPr>
-        <w:ind w:left="720"/>
-      </w:pPr>
+      <w:proofErr w:type="gramStart"/>
+      <w:r>
+        <w:t>Phonetics :</w:t>
+      </w:r>
+      <w:proofErr w:type="gramEnd"/>
+    </w:p>
+    <w:p>
+      <w:pPr>
+        <w:ind w:left="720"/>
+      </w:pPr>
+      <w:r>
+        <w:t xml:space="preserve">If you </w:t>
+      </w:r>
+      <w:r>
+        <w:t>pronounce</w:t>
+      </w:r>
+      <w:r>
+        <w:t xml:space="preserve"> a word differently than it is written, it </w:t>
+      </w:r>
+      <w:proofErr w:type="gramStart"/>
+      <w:r>
+        <w:t xml:space="preserve">is </w:t>
+      </w:r>
+      <w:r>
+        <w:t>can be</w:t>
+      </w:r>
+      <w:proofErr w:type="gramEnd"/>
+      <w:r>
+        <w:t xml:space="preserve"> harder to recognize it if you haven’t seen it in written form much before.</w:t>
+      </w:r>
+      <w:r>
+        <w:t xml:space="preserve"> For example: </w:t>
+      </w:r>
+      <w:r>
+        <w:t>coup d'état</w:t>
+      </w:r>
+      <w:r>
+        <w:rPr>
+          <w:color w:val="202122"/>
+          <w:sz w:val="21"/>
+          <w:szCs w:val="21"/>
+          <w:shd w:val="clear" w:color="auto" w:fill="FFFFFF"/>
+        </w:rPr>
+        <w:t> </w:t>
+      </w:r>
     </w:p>
     <w:p>
       <w:pPr>
@@ -4426,7 +5218,15 @@
         <w:ind w:left="720"/>
       </w:pPr>
       <w:r>
-        <w:t xml:space="preserve">Test different thresholds and choose the one which yields the highest accuracy on the dev_data: </w:t>
+        <w:t xml:space="preserve">Test different thresholds and choose the one which yields the highest accuracy on the </w:t>
+      </w:r>
+      <w:proofErr w:type="spellStart"/>
+      <w:r>
+        <w:t>dev_data</w:t>
+      </w:r>
+      <w:proofErr w:type="spellEnd"/>
+      <w:r>
+        <w:t xml:space="preserve">: </w:t>
       </w:r>
     </w:p>
     <w:p>
@@ -4436,13 +5236,28 @@
       <w:r>
         <w:t xml:space="preserve">Length threshold: </w:t>
       </w:r>
-    </w:p>
-    <w:p>
-      <w:pPr>
-        <w:ind w:left="720"/>
-      </w:pPr>
-      <w:r>
-        <w:t xml:space="preserve">Frequency threshold:  </w:t>
+      <w:r>
+        <w:t>8</w:t>
+      </w:r>
+    </w:p>
+    <w:p>
+      <w:pPr>
+        <w:ind w:left="720"/>
+      </w:pPr>
+      <w:r>
+        <w:t xml:space="preserve">Frequency threshold: </w:t>
+      </w:r>
+      <w:r>
+        <w:t>0</w:t>
+      </w:r>
+      <w:r>
+        <w:t>.</w:t>
+      </w:r>
+      <w:r>
+        <w:t>00004</w:t>
+      </w:r>
+      <w:r>
+        <w:t xml:space="preserve"> </w:t>
       </w:r>
     </w:p>
     <w:p>
@@ -4562,19 +5377,33 @@
                 <w:szCs w:val="20"/>
               </w:rPr>
             </w:pPr>
-          </w:p>
-        </w:tc>
-        <w:tc>
-          <w:tcPr>
-            <w:tcW w:w="2268" w:type="dxa"/>
-          </w:tcPr>
-          <w:p>
-            <w:pPr>
+            <w:r>
               <w:rPr>
                 <w:sz w:val="20"/>
                 <w:szCs w:val="20"/>
               </w:rPr>
-            </w:pPr>
+              <w:t>0.85</w:t>
+            </w:r>
+          </w:p>
+        </w:tc>
+        <w:tc>
+          <w:tcPr>
+            <w:tcW w:w="2268" w:type="dxa"/>
+          </w:tcPr>
+          <w:p>
+            <w:pPr>
+              <w:rPr>
+                <w:sz w:val="20"/>
+                <w:szCs w:val="20"/>
+              </w:rPr>
+            </w:pPr>
+            <w:r>
+              <w:rPr>
+                <w:sz w:val="20"/>
+                <w:szCs w:val="20"/>
+              </w:rPr>
+              <w:t>0.8</w:t>
+            </w:r>
           </w:p>
         </w:tc>
       </w:tr>
@@ -4610,19 +5439,33 @@
                 <w:szCs w:val="20"/>
               </w:rPr>
             </w:pPr>
-          </w:p>
-        </w:tc>
-        <w:tc>
-          <w:tcPr>
-            <w:tcW w:w="2268" w:type="dxa"/>
-          </w:tcPr>
-          <w:p>
-            <w:pPr>
+            <w:r>
               <w:rPr>
                 <w:sz w:val="20"/>
                 <w:szCs w:val="20"/>
               </w:rPr>
-            </w:pPr>
+              <w:t>0.5</w:t>
+            </w:r>
+          </w:p>
+        </w:tc>
+        <w:tc>
+          <w:tcPr>
+            <w:tcW w:w="2268" w:type="dxa"/>
+          </w:tcPr>
+          <w:p>
+            <w:pPr>
+              <w:rPr>
+                <w:sz w:val="20"/>
+                <w:szCs w:val="20"/>
+              </w:rPr>
+            </w:pPr>
+            <w:r>
+              <w:rPr>
+                <w:sz w:val="20"/>
+                <w:szCs w:val="20"/>
+              </w:rPr>
+              <w:t>0.5</w:t>
+            </w:r>
           </w:p>
         </w:tc>
       </w:tr>
@@ -4658,19 +5501,33 @@
                 <w:szCs w:val="20"/>
               </w:rPr>
             </w:pPr>
-          </w:p>
-        </w:tc>
-        <w:tc>
-          <w:tcPr>
-            <w:tcW w:w="2268" w:type="dxa"/>
-          </w:tcPr>
-          <w:p>
-            <w:pPr>
+            <w:r>
               <w:rPr>
                 <w:sz w:val="20"/>
                 <w:szCs w:val="20"/>
               </w:rPr>
-            </w:pPr>
+              <w:t>0.88</w:t>
+            </w:r>
+          </w:p>
+        </w:tc>
+        <w:tc>
+          <w:tcPr>
+            <w:tcW w:w="2268" w:type="dxa"/>
+          </w:tcPr>
+          <w:p>
+            <w:pPr>
+              <w:rPr>
+                <w:sz w:val="20"/>
+                <w:szCs w:val="20"/>
+              </w:rPr>
+            </w:pPr>
+            <w:r>
+              <w:rPr>
+                <w:sz w:val="20"/>
+                <w:szCs w:val="20"/>
+              </w:rPr>
+              <w:t>0.85</w:t>
+            </w:r>
           </w:p>
         </w:tc>
       </w:tr>
@@ -4706,19 +5563,33 @@
                 <w:szCs w:val="20"/>
               </w:rPr>
             </w:pPr>
-          </w:p>
-        </w:tc>
-        <w:tc>
-          <w:tcPr>
-            <w:tcW w:w="2268" w:type="dxa"/>
-          </w:tcPr>
-          <w:p>
-            <w:pPr>
+            <w:r>
               <w:rPr>
                 <w:sz w:val="20"/>
                 <w:szCs w:val="20"/>
               </w:rPr>
-            </w:pPr>
+              <w:t>0.74</w:t>
+            </w:r>
+          </w:p>
+        </w:tc>
+        <w:tc>
+          <w:tcPr>
+            <w:tcW w:w="2268" w:type="dxa"/>
+          </w:tcPr>
+          <w:p>
+            <w:pPr>
+              <w:rPr>
+                <w:sz w:val="20"/>
+                <w:szCs w:val="20"/>
+              </w:rPr>
+            </w:pPr>
+            <w:r>
+              <w:rPr>
+                <w:sz w:val="20"/>
+                <w:szCs w:val="20"/>
+              </w:rPr>
+              <w:t>0.76</w:t>
+            </w:r>
           </w:p>
         </w:tc>
       </w:tr>
@@ -4743,8 +5614,14 @@
         <w:t xml:space="preserve">Interpret the results in 2-3 sentences. </w:t>
       </w:r>
     </w:p>
-    <w:p/>
-    <w:p/>
+    <w:p>
+      <w:pPr>
+        <w:ind w:left="720"/>
+      </w:pPr>
+      <w:r>
+        <w:t>The reason why the majority baseline is so high because the classes are imbalanced, and the random baseline was generated over 100 cases which could explain the 50% accuracy. It seems like the length is a stronger predictor of complexity than frequency.</w:t>
+      </w:r>
+    </w:p>
     <w:p/>
     <w:p/>
     <w:p/>
@@ -4783,7 +5660,7 @@
       <w:r>
         <w:t xml:space="preserve">For part C, we use an implementation for a vanilla LSTM which was originally developed for a named entity recognition project for a Stanford course. You can find more documentation here: </w:t>
       </w:r>
-      <w:hyperlink r:id="rId12">
+      <w:hyperlink r:id="rId15">
         <w:r>
           <w:rPr>
             <w:color w:val="1155CC"/>
@@ -5017,13 +5894,35 @@
         <w:rPr>
           <w:i/>
         </w:rPr>
-        <w:t>experiments/base_model/</w:t>
-      </w:r>
+        <w:t>experiments/</w:t>
+      </w:r>
+      <w:proofErr w:type="spellStart"/>
       <w:r>
         <w:rPr>
           <w:i/>
         </w:rPr>
-        <w:t>model_output.tsv.</w:t>
+        <w:t>base_model</w:t>
+      </w:r>
+      <w:proofErr w:type="spellEnd"/>
+      <w:r>
+        <w:rPr>
+          <w:i/>
+        </w:rPr>
+        <w:t>/</w:t>
+      </w:r>
+      <w:proofErr w:type="spellStart"/>
+      <w:r>
+        <w:rPr>
+          <w:i/>
+        </w:rPr>
+        <w:t>model_output.tsv</w:t>
+      </w:r>
+      <w:proofErr w:type="spellEnd"/>
+      <w:r>
+        <w:rPr>
+          <w:i/>
+        </w:rPr>
+        <w:t>.</w:t>
       </w:r>
     </w:p>
     <w:p>
@@ -6649,7 +7548,7 @@
       <w:r>
         <w:t>Compare the performance to the results in the shared task (</w:t>
       </w:r>
-      <w:hyperlink r:id="rId13">
+      <w:hyperlink r:id="rId16">
         <w:r>
           <w:rPr>
             <w:color w:val="1155CC"/>
@@ -6934,7 +7833,7 @@
     <w:p/>
     <w:p/>
     <w:sectPr>
-      <w:headerReference w:type="default" r:id="rId14"/>
+      <w:headerReference w:type="default" r:id="rId17"/>
       <w:pgSz w:w="12240" w:h="15840"/>
       <w:pgMar w:top="1440" w:right="1440" w:bottom="1440" w:left="1440" w:header="720" w:footer="720" w:gutter="0"/>
       <w:pgNumType w:start="1"/>
@@ -8100,7 +8999,6 @@
   <w:style w:type="character" w:default="1" w:styleId="DefaultParagraphFont">
     <w:name w:val="Default Paragraph Font"/>
     <w:uiPriority w:val="1"/>
-    <w:semiHidden/>
     <w:unhideWhenUsed/>
   </w:style>
   <w:style w:type="table" w:default="1" w:styleId="TableNormal">
@@ -8303,6 +9201,69 @@
         <w:insideV w:val="single" w:sz="4" w:space="0" w:color="auto"/>
       </w:tblBorders>
     </w:tblPr>
+  </w:style>
+  <w:style w:type="paragraph" w:styleId="HTMLPreformatted">
+    <w:name w:val="HTML Preformatted"/>
+    <w:basedOn w:val="Normal"/>
+    <w:link w:val="HTMLPreformattedChar"/>
+    <w:uiPriority w:val="99"/>
+    <w:semiHidden/>
+    <w:unhideWhenUsed/>
+    <w:rsid w:val="00D0101B"/>
+    <w:pPr>
+      <w:tabs>
+        <w:tab w:val="left" w:pos="916"/>
+        <w:tab w:val="left" w:pos="1832"/>
+        <w:tab w:val="left" w:pos="2748"/>
+        <w:tab w:val="left" w:pos="3664"/>
+        <w:tab w:val="left" w:pos="4580"/>
+        <w:tab w:val="left" w:pos="5496"/>
+        <w:tab w:val="left" w:pos="6412"/>
+        <w:tab w:val="left" w:pos="7328"/>
+        <w:tab w:val="left" w:pos="8244"/>
+        <w:tab w:val="left" w:pos="9160"/>
+        <w:tab w:val="left" w:pos="10076"/>
+        <w:tab w:val="left" w:pos="10992"/>
+        <w:tab w:val="left" w:pos="11908"/>
+        <w:tab w:val="left" w:pos="12824"/>
+        <w:tab w:val="left" w:pos="13740"/>
+        <w:tab w:val="left" w:pos="14656"/>
+      </w:tabs>
+      <w:spacing w:line="240" w:lineRule="auto"/>
+    </w:pPr>
+    <w:rPr>
+      <w:rFonts w:ascii="Courier New" w:eastAsia="Times New Roman" w:hAnsi="Courier New" w:cs="Courier New"/>
+      <w:sz w:val="20"/>
+      <w:szCs w:val="20"/>
+      <w:lang w:val="en-GB" w:eastAsia="en-GB"/>
+    </w:rPr>
+  </w:style>
+  <w:style w:type="character" w:customStyle="1" w:styleId="HTMLPreformattedChar">
+    <w:name w:val="HTML Preformatted Char"/>
+    <w:basedOn w:val="DefaultParagraphFont"/>
+    <w:link w:val="HTMLPreformatted"/>
+    <w:uiPriority w:val="99"/>
+    <w:semiHidden/>
+    <w:rsid w:val="00D0101B"/>
+    <w:rPr>
+      <w:rFonts w:ascii="Courier New" w:eastAsia="Times New Roman" w:hAnsi="Courier New" w:cs="Courier New"/>
+      <w:sz w:val="20"/>
+      <w:szCs w:val="20"/>
+      <w:lang w:val="en-GB" w:eastAsia="en-GB"/>
+    </w:rPr>
+  </w:style>
+  <w:style w:type="character" w:styleId="HTMLCode">
+    <w:name w:val="HTML Code"/>
+    <w:basedOn w:val="DefaultParagraphFont"/>
+    <w:uiPriority w:val="99"/>
+    <w:semiHidden/>
+    <w:unhideWhenUsed/>
+    <w:rsid w:val="00D0101B"/>
+    <w:rPr>
+      <w:rFonts w:ascii="Courier New" w:eastAsia="Times New Roman" w:hAnsi="Courier New" w:cs="Courier New"/>
+      <w:sz w:val="20"/>
+      <w:szCs w:val="20"/>
+    </w:rPr>
   </w:style>
 </w:styles>
 </file>

</xml_diff>